<commit_message>
Email and admin to documentation
</commit_message>
<xml_diff>
--- a/documentation/hotel-manager-documentation.docx
+++ b/documentation/hotel-manager-documentation.docx
@@ -5396,7 +5396,7 @@
     </w:p>
     <w:p>
       <w:pPr>
-        <w:jc w:val="both"/>
+        <w:jc w:val="center"/>
         <w:rPr>
           <w:rFonts w:ascii="Times New Roman" w:hAnsi="Times New Roman" w:cs="Times New Roman"/>
           <w:b/>
@@ -5464,7 +5464,7 @@
     </w:p>
     <w:p>
       <w:pPr>
-        <w:jc w:val="both"/>
+        <w:jc w:val="center"/>
         <w:rPr>
           <w:rFonts w:ascii="Times New Roman" w:hAnsi="Times New Roman" w:cs="Times New Roman"/>
           <w:b/>
@@ -5532,7 +5532,7 @@
     </w:p>
     <w:p>
       <w:pPr>
-        <w:jc w:val="both"/>
+        <w:jc w:val="center"/>
         <w:rPr>
           <w:rFonts w:ascii="Times New Roman" w:hAnsi="Times New Roman" w:cs="Times New Roman"/>
           <w:b/>
@@ -6798,7 +6798,7 @@
             <v:path o:extrusionok="f" gradientshapeok="t" o:connecttype="rect"/>
             <o:lock v:ext="edit" aspectratio="t"/>
           </v:shapetype>
-          <v:shape id="_x0000_i1025" type="#_x0000_t75" style="width:454.05pt;height:301.6pt">
+          <v:shape id="_x0000_i1025" type="#_x0000_t75" style="width:454.5pt;height:301.5pt">
             <v:imagedata r:id="rId12" o:title="b1"/>
           </v:shape>
         </w:pict>
@@ -6855,7 +6855,7 @@
           <w:szCs w:val="24"/>
         </w:rPr>
         <w:pict>
-          <v:shape id="_x0000_i1026" type="#_x0000_t75" style="width:265.3pt;height:244.55pt">
+          <v:shape id="_x0000_i1026" type="#_x0000_t75" style="width:265.5pt;height:244.5pt">
             <v:imagedata r:id="rId13" o:title="b2"/>
           </v:shape>
         </w:pict>
@@ -6923,7 +6923,7 @@
           <w:szCs w:val="24"/>
         </w:rPr>
         <w:pict>
-          <v:shape id="_x0000_i1027" type="#_x0000_t75" style="width:428.75pt;height:315.9pt">
+          <v:shape id="_x0000_i1027" type="#_x0000_t75" style="width:429pt;height:315.75pt">
             <v:imagedata r:id="rId14" o:title="b3"/>
           </v:shape>
         </w:pict>
@@ -7000,7 +7000,7 @@
           <w:szCs w:val="24"/>
         </w:rPr>
         <w:pict>
-          <v:shape id="_x0000_i1028" type="#_x0000_t75" style="width:441.1pt;height:275.7pt">
+          <v:shape id="_x0000_i1028" type="#_x0000_t75" style="width:441pt;height:276pt">
             <v:imagedata r:id="rId15" o:title="b4"/>
           </v:shape>
         </w:pict>
@@ -7078,7 +7078,7 @@
           <w:szCs w:val="24"/>
         </w:rPr>
         <w:pict>
-          <v:shape id="_x0000_i1029" type="#_x0000_t75" style="width:454.05pt;height:194.6pt">
+          <v:shape id="_x0000_i1029" type="#_x0000_t75" style="width:453.75pt;height:195pt">
             <v:imagedata r:id="rId16" o:title="b5"/>
           </v:shape>
         </w:pict>
@@ -7428,7 +7428,7 @@
           <w:lang w:val="ro-RO"/>
         </w:rPr>
         <w:pict>
-          <v:shape id="_x0000_i1030" type="#_x0000_t75" style="width:453.4pt;height:129.75pt">
+          <v:shape id="_x0000_i1030" type="#_x0000_t75" style="width:453.75pt;height:129.75pt">
             <v:imagedata r:id="rId17" o:title="r1"/>
           </v:shape>
         </w:pict>
@@ -7521,7 +7521,7 @@
           <w:szCs w:val="24"/>
         </w:rPr>
         <w:pict>
-          <v:shape id="_x0000_i1031" type="#_x0000_t75" style="width:295.8pt;height:180.95pt">
+          <v:shape id="_x0000_i1031" type="#_x0000_t75" style="width:295.5pt;height:180.75pt">
             <v:imagedata r:id="rId18" o:title="r2"/>
           </v:shape>
         </w:pict>
@@ -7641,7 +7641,7 @@
         </w:rPr>
         <w:lastRenderedPageBreak/>
         <w:pict>
-          <v:shape id="_x0000_i1032" type="#_x0000_t75" style="width:454.05pt;height:138.15pt">
+          <v:shape id="_x0000_i1032" type="#_x0000_t75" style="width:454.5pt;height:138pt">
             <v:imagedata r:id="rId19" o:title="r3v2"/>
           </v:shape>
         </w:pict>
@@ -7718,7 +7718,7 @@
           <w:szCs w:val="24"/>
         </w:rPr>
         <w:pict>
-          <v:shape id="_x0000_i1033" type="#_x0000_t75" style="width:454.05pt;height:162.15pt">
+          <v:shape id="_x0000_i1033" type="#_x0000_t75" style="width:453.75pt;height:162pt">
             <v:imagedata r:id="rId20" o:title="r4"/>
           </v:shape>
         </w:pict>
@@ -8253,7 +8253,7 @@
           <w:szCs w:val="24"/>
         </w:rPr>
         <w:pict>
-          <v:shape id="_x0000_i1034" type="#_x0000_t75" style="width:454.05pt;height:67.45pt">
+          <v:shape id="_x0000_i1034" type="#_x0000_t75" style="width:454.5pt;height:67.5pt">
             <v:imagedata r:id="rId21" o:title="p-ag1v2"/>
           </v:shape>
         </w:pict>
@@ -8303,7 +8303,7 @@
           <w:szCs w:val="24"/>
         </w:rPr>
         <w:pict>
-          <v:shape id="_x0000_i1035" type="#_x0000_t75" style="width:424.2pt;height:182.25pt">
+          <v:shape id="_x0000_i1035" type="#_x0000_t75" style="width:424.5pt;height:182.25pt">
             <v:imagedata r:id="rId22" o:title="p-ag2"/>
           </v:shape>
         </w:pict>
@@ -8507,7 +8507,7 @@
           <w:szCs w:val="24"/>
         </w:rPr>
         <w:pict>
-          <v:shape id="_x0000_i1036" type="#_x0000_t75" style="width:453.4pt;height:179.7pt">
+          <v:shape id="_x0000_i1036" type="#_x0000_t75" style="width:453.75pt;height:180pt">
             <v:imagedata r:id="rId23" o:title="p-ag3"/>
           </v:shape>
         </w:pict>
@@ -8621,7 +8621,7 @@
           <w:szCs w:val="24"/>
         </w:rPr>
         <w:pict>
-          <v:shape id="_x0000_i1037" type="#_x0000_t75" style="width:453.4pt;height:85.6pt">
+          <v:shape id="_x0000_i1037" type="#_x0000_t75" style="width:453.75pt;height:85.5pt">
             <v:imagedata r:id="rId24" o:title="p-ag4"/>
           </v:shape>
         </w:pict>
@@ -8846,7 +8846,7 @@
           <w:szCs w:val="24"/>
         </w:rPr>
         <w:pict>
-          <v:shape id="_x0000_i1038" type="#_x0000_t75" style="width:454.05pt;height:123.9pt">
+          <v:shape id="_x0000_i1038" type="#_x0000_t75" style="width:453.75pt;height:123.75pt">
             <v:imagedata r:id="rId25" o:title="p-ag5"/>
           </v:shape>
         </w:pict>
@@ -8868,7 +8868,7 @@
           <w:szCs w:val="24"/>
         </w:rPr>
         <w:pict>
-          <v:shape id="_x0000_i1039" type="#_x0000_t75" style="width:454.05pt;height:118.7pt">
+          <v:shape id="_x0000_i1039" type="#_x0000_t75" style="width:453.75pt;height:118.5pt">
             <v:imagedata r:id="rId26" o:title="p-ag6"/>
           </v:shape>
         </w:pict>
@@ -8979,7 +8979,7 @@
           <w:szCs w:val="24"/>
         </w:rPr>
         <w:pict>
-          <v:shape id="_x0000_i1040" type="#_x0000_t75" style="width:453.4pt;height:81.75pt">
+          <v:shape id="_x0000_i1040" type="#_x0000_t75" style="width:453.75pt;height:81.75pt">
             <v:imagedata r:id="rId27" o:title="p-ag7"/>
           </v:shape>
         </w:pict>
@@ -9089,7 +9089,7 @@
           <w:szCs w:val="24"/>
         </w:rPr>
         <w:pict>
-          <v:shape id="_x0000_i1041" type="#_x0000_t75" style="width:454.05pt;height:88.2pt">
+          <v:shape id="_x0000_i1041" type="#_x0000_t75" style="width:453.75pt;height:88.5pt">
             <v:imagedata r:id="rId28" o:title="p-ag8"/>
           </v:shape>
         </w:pict>
@@ -9130,7 +9130,7 @@
           <w:szCs w:val="24"/>
         </w:rPr>
         <w:pict>
-          <v:shape id="_x0000_i1042" type="#_x0000_t75" style="width:457.95pt;height:82.4pt">
+          <v:shape id="_x0000_i1042" type="#_x0000_t75" style="width:458.25pt;height:82.5pt">
             <v:imagedata r:id="rId29" o:title="p-ag9"/>
           </v:shape>
         </w:pict>
@@ -9189,7 +9189,7 @@
           <w:szCs w:val="24"/>
         </w:rPr>
         <w:pict>
-          <v:shape id="_x0000_i1043" type="#_x0000_t75" style="width:435.9pt;height:230.9pt">
+          <v:shape id="_x0000_i1043" type="#_x0000_t75" style="width:435.75pt;height:231pt">
             <v:imagedata r:id="rId30" o:title="p-ag10"/>
           </v:shape>
         </w:pict>
@@ -9251,6 +9251,77 @@
           <w:rFonts w:ascii="Times New Roman" w:hAnsi="Times New Roman" w:cs="Times New Roman"/>
           <w:sz w:val="24"/>
           <w:szCs w:val="24"/>
+          <w:lang w:val="ro-RO"/>
+        </w:rPr>
+      </w:pPr>
+      <w:r>
+        <w:rPr>
+          <w:rFonts w:ascii="Times New Roman" w:hAnsi="Times New Roman" w:cs="Times New Roman"/>
+          <w:sz w:val="24"/>
+          <w:szCs w:val="24"/>
+        </w:rPr>
+        <w:tab/>
+        <w:t xml:space="preserve">Utilizatorul de tip </w:t>
+      </w:r>
+      <w:proofErr w:type="gramStart"/>
+      <w:r>
+        <w:rPr>
+          <w:rFonts w:ascii="Times New Roman" w:hAnsi="Times New Roman" w:cs="Times New Roman"/>
+          <w:sz w:val="24"/>
+          <w:szCs w:val="24"/>
+        </w:rPr>
+        <w:t>este</w:t>
+      </w:r>
+      <w:proofErr w:type="gramEnd"/>
+      <w:r>
+        <w:rPr>
+          <w:rFonts w:ascii="Times New Roman" w:hAnsi="Times New Roman" w:cs="Times New Roman"/>
+          <w:sz w:val="24"/>
+          <w:szCs w:val="24"/>
+        </w:rPr>
+        <w:t xml:space="preserve"> cel care are privilegiile s</w:t>
+      </w:r>
+      <w:r>
+        <w:rPr>
+          <w:rFonts w:ascii="Times New Roman" w:hAnsi="Times New Roman" w:cs="Times New Roman"/>
+          <w:sz w:val="24"/>
+          <w:szCs w:val="24"/>
+          <w:lang w:val="ro-RO"/>
+        </w:rPr>
+        <w:t>ă creeze noi categorii de camere, noi camere pe baza categoriilor deja existente și noi alimente pentru comenzile de room-service. De asemenea, utilizatorul de tip admin este cel care are drepturi să creeze utilizatori de tip angajat sau admin. Initial este introdus în aplicație un utilizator de tip admin pentru a putea crea noi utilizatori de tip admin si angajat.</w:t>
+      </w:r>
+    </w:p>
+    <w:p>
+      <w:pPr>
+        <w:jc w:val="center"/>
+        <w:rPr>
+          <w:rFonts w:ascii="Times New Roman" w:hAnsi="Times New Roman" w:cs="Times New Roman"/>
+          <w:sz w:val="24"/>
+          <w:szCs w:val="24"/>
+          <w:lang w:val="ro-RO"/>
+        </w:rPr>
+      </w:pPr>
+      <w:r>
+        <w:rPr>
+          <w:rFonts w:ascii="Times New Roman" w:hAnsi="Times New Roman" w:cs="Times New Roman"/>
+          <w:sz w:val="24"/>
+          <w:szCs w:val="24"/>
+          <w:lang w:val="ro-RO"/>
+        </w:rPr>
+        <w:pict>
+          <v:shape id="_x0000_i1044" type="#_x0000_t75" style="width:454.5pt;height:212.25pt">
+            <v:imagedata r:id="rId31" o:title="a1"/>
+          </v:shape>
+        </w:pict>
+      </w:r>
+    </w:p>
+    <w:p>
+      <w:pPr>
+        <w:jc w:val="center"/>
+        <w:rPr>
+          <w:rFonts w:ascii="Times New Roman" w:hAnsi="Times New Roman" w:cs="Times New Roman"/>
+          <w:sz w:val="24"/>
+          <w:szCs w:val="24"/>
         </w:rPr>
       </w:pPr>
       <w:r>
@@ -9261,8 +9332,6 @@
         </w:rPr>
         <w:br w:type="page"/>
       </w:r>
-      <w:bookmarkStart w:id="0" w:name="_GoBack"/>
-      <w:bookmarkEnd w:id="0"/>
     </w:p>
     <w:p>
       <w:pPr>
@@ -9289,12 +9358,192 @@
     </w:p>
     <w:p>
       <w:pPr>
-        <w:rPr>
-          <w:rFonts w:ascii="Times New Roman" w:hAnsi="Times New Roman" w:cs="Times New Roman"/>
-          <w:sz w:val="24"/>
-          <w:szCs w:val="24"/>
-        </w:rPr>
-      </w:pPr>
+        <w:jc w:val="both"/>
+        <w:rPr>
+          <w:rFonts w:ascii="Times New Roman" w:hAnsi="Times New Roman" w:cs="Times New Roman"/>
+          <w:sz w:val="24"/>
+          <w:szCs w:val="24"/>
+        </w:rPr>
+      </w:pPr>
+      <w:r>
+        <w:rPr>
+          <w:rFonts w:ascii="Times New Roman" w:hAnsi="Times New Roman" w:cs="Times New Roman"/>
+          <w:sz w:val="24"/>
+          <w:szCs w:val="24"/>
+        </w:rPr>
+        <w:tab/>
+      </w:r>
+      <w:r>
+        <w:rPr>
+          <w:rFonts w:ascii="Times New Roman" w:hAnsi="Times New Roman" w:cs="Times New Roman"/>
+          <w:sz w:val="24"/>
+          <w:szCs w:val="24"/>
+        </w:rPr>
+        <w:t>La</w:t>
+      </w:r>
+      <w:r>
+        <w:rPr>
+          <w:rFonts w:ascii="Times New Roman" w:hAnsi="Times New Roman" w:cs="Times New Roman"/>
+          <w:sz w:val="24"/>
+          <w:szCs w:val="24"/>
+        </w:rPr>
+        <w:t xml:space="preserve"> trimiterea de e</w:t>
+      </w:r>
+      <w:r>
+        <w:rPr>
+          <w:rFonts w:ascii="Times New Roman" w:hAnsi="Times New Roman" w:cs="Times New Roman"/>
+          <w:sz w:val="24"/>
+          <w:szCs w:val="24"/>
+        </w:rPr>
+        <w:t xml:space="preserve">mailuri se folosește Gmail SMTP. </w:t>
+      </w:r>
+      <w:r>
+        <w:rPr>
+          <w:rFonts w:ascii="Times New Roman" w:hAnsi="Times New Roman" w:cs="Times New Roman"/>
+          <w:sz w:val="24"/>
+          <w:szCs w:val="24"/>
+        </w:rPr>
+        <w:t xml:space="preserve">Pentru a se putea folosi acest serviciu trebuie adăugată dependința spring-boot-starter-mail </w:t>
+      </w:r>
+      <w:r>
+        <w:rPr>
+          <w:rFonts w:ascii="Times New Roman" w:hAnsi="Times New Roman" w:cs="Times New Roman"/>
+          <w:sz w:val="24"/>
+          <w:szCs w:val="24"/>
+        </w:rPr>
+        <w:t>și trebuie făcute configurările pentru serverul care trimite emailuri (configurările se fac în fișierul application.properties).</w:t>
+      </w:r>
+    </w:p>
+    <w:p>
+      <w:pPr>
+        <w:jc w:val="center"/>
+        <w:rPr>
+          <w:rFonts w:ascii="Times New Roman" w:hAnsi="Times New Roman" w:cs="Times New Roman"/>
+          <w:sz w:val="24"/>
+          <w:szCs w:val="24"/>
+        </w:rPr>
+      </w:pPr>
+      <w:r>
+        <w:rPr>
+          <w:rFonts w:ascii="Times New Roman" w:hAnsi="Times New Roman" w:cs="Times New Roman"/>
+          <w:sz w:val="24"/>
+          <w:szCs w:val="24"/>
+        </w:rPr>
+        <w:pict>
+          <v:shape id="_x0000_i1045" type="#_x0000_t75" style="width:454.5pt;height:120.75pt">
+            <v:imagedata r:id="rId32" o:title="e1"/>
+          </v:shape>
+        </w:pict>
+      </w:r>
+    </w:p>
+    <w:p>
+      <w:pPr>
+        <w:jc w:val="both"/>
+        <w:rPr>
+          <w:rFonts w:ascii="Times New Roman" w:hAnsi="Times New Roman" w:cs="Times New Roman"/>
+          <w:sz w:val="24"/>
+          <w:szCs w:val="24"/>
+        </w:rPr>
+      </w:pPr>
+      <w:r>
+        <w:rPr>
+          <w:rFonts w:ascii="Times New Roman" w:hAnsi="Times New Roman" w:cs="Times New Roman"/>
+          <w:sz w:val="24"/>
+          <w:szCs w:val="24"/>
+        </w:rPr>
+        <w:tab/>
+        <w:t xml:space="preserve">Odată </w:t>
+      </w:r>
+      <w:proofErr w:type="gramStart"/>
+      <w:r>
+        <w:rPr>
+          <w:rFonts w:ascii="Times New Roman" w:hAnsi="Times New Roman" w:cs="Times New Roman"/>
+          <w:sz w:val="24"/>
+          <w:szCs w:val="24"/>
+        </w:rPr>
+        <w:t>ce</w:t>
+      </w:r>
+      <w:proofErr w:type="gramEnd"/>
+      <w:r>
+        <w:rPr>
+          <w:rFonts w:ascii="Times New Roman" w:hAnsi="Times New Roman" w:cs="Times New Roman"/>
+          <w:sz w:val="24"/>
+          <w:szCs w:val="24"/>
+        </w:rPr>
+        <w:t xml:space="preserve"> avem aceste configurări făcute pentru a trimite un email trebuie creat mesajul, în care punem subiectul, destinatarul și mesajul propriu. De asemenea, la trimiterea unui email vom crea</w:t>
+      </w:r>
+      <w:r>
+        <w:rPr>
+          <w:rFonts w:ascii="Times New Roman" w:hAnsi="Times New Roman" w:cs="Times New Roman"/>
+          <w:sz w:val="24"/>
+          <w:szCs w:val="24"/>
+        </w:rPr>
+        <w:t xml:space="preserve"> un nou fir de execuție care se va ocupa cu trimiterea acestuia deoarece trimiterea unui email poate dura o perioadă de timp relative lungă (mai mult de 2-3 secunde) și nu vrem ca aplicația noastră să fie blocată în acest timp.</w:t>
+      </w:r>
+    </w:p>
+    <w:p>
+      <w:pPr>
+        <w:jc w:val="center"/>
+        <w:rPr>
+          <w:rFonts w:ascii="Times New Roman" w:hAnsi="Times New Roman" w:cs="Times New Roman"/>
+          <w:sz w:val="24"/>
+          <w:szCs w:val="24"/>
+        </w:rPr>
+      </w:pPr>
+      <w:r>
+        <w:rPr>
+          <w:rFonts w:ascii="Times New Roman" w:hAnsi="Times New Roman" w:cs="Times New Roman"/>
+          <w:sz w:val="24"/>
+          <w:szCs w:val="24"/>
+        </w:rPr>
+        <w:pict>
+          <v:shape id="_x0000_i1046" type="#_x0000_t75" style="width:453.75pt;height:312pt">
+            <v:imagedata r:id="rId33" o:title="e2"/>
+          </v:shape>
+        </w:pict>
+      </w:r>
+    </w:p>
+    <w:p>
+      <w:pPr>
+        <w:jc w:val="both"/>
+        <w:rPr>
+          <w:rFonts w:ascii="Times New Roman" w:hAnsi="Times New Roman" w:cs="Times New Roman"/>
+          <w:sz w:val="24"/>
+          <w:szCs w:val="24"/>
+        </w:rPr>
+      </w:pPr>
+      <w:r>
+        <w:rPr>
+          <w:rFonts w:ascii="Times New Roman" w:hAnsi="Times New Roman" w:cs="Times New Roman"/>
+          <w:sz w:val="24"/>
+          <w:szCs w:val="24"/>
+        </w:rPr>
+        <w:tab/>
+        <w:t xml:space="preserve"> </w:t>
+      </w:r>
+    </w:p>
+    <w:p>
+      <w:pPr>
+        <w:jc w:val="center"/>
+        <w:rPr>
+          <w:rFonts w:ascii="Times New Roman" w:hAnsi="Times New Roman" w:cs="Times New Roman"/>
+          <w:sz w:val="24"/>
+          <w:szCs w:val="24"/>
+        </w:rPr>
+      </w:pPr>
+      <w:r>
+        <w:rPr>
+          <w:rFonts w:ascii="Times New Roman" w:hAnsi="Times New Roman" w:cs="Times New Roman"/>
+          <w:sz w:val="24"/>
+          <w:szCs w:val="24"/>
+        </w:rPr>
+        <w:lastRenderedPageBreak/>
+        <w:pict>
+          <v:shape id="_x0000_i1047" type="#_x0000_t75" style="width:454.5pt;height:174.75pt">
+            <v:imagedata r:id="rId34" o:title="e3"/>
+          </v:shape>
+        </w:pict>
+      </w:r>
       <w:r>
         <w:rPr>
           <w:rFonts w:ascii="Times New Roman" w:hAnsi="Times New Roman" w:cs="Times New Roman"/>
@@ -9393,6 +9642,8 @@
         </w:rPr>
         <w:br w:type="page"/>
       </w:r>
+      <w:bookmarkStart w:id="0" w:name="_GoBack"/>
+      <w:bookmarkEnd w:id="0"/>
     </w:p>
     <w:p>
       <w:pPr>
@@ -9446,21 +9697,21 @@
       <w:pPr>
         <w:jc w:val="both"/>
         <w:rPr>
-          <w:rFonts w:ascii="Times New Roman" w:hAnsi="Times New Roman" w:cs="Times New Roman"/>
-          <w:b/>
-          <w:sz w:val="28"/>
-          <w:szCs w:val="28"/>
-          <w:lang w:val="ro-RO"/>
-        </w:rPr>
-      </w:pPr>
-      <w:r>
-        <w:rPr>
           <w:rFonts w:ascii="Trebuchet MS" w:hAnsi="Trebuchet MS" w:cs="Times New Roman"/>
           <w:b/>
           <w:sz w:val="28"/>
           <w:szCs w:val="28"/>
           <w:lang w:val="ro-RO"/>
         </w:rPr>
+      </w:pPr>
+      <w:r>
+        <w:rPr>
+          <w:rFonts w:ascii="Trebuchet MS" w:hAnsi="Trebuchet MS" w:cs="Times New Roman"/>
+          <w:b/>
+          <w:sz w:val="28"/>
+          <w:szCs w:val="28"/>
+          <w:lang w:val="ro-RO"/>
+        </w:rPr>
         <w:lastRenderedPageBreak/>
         <w:t>Bibliografie</w:t>
       </w:r>
@@ -9470,11 +9721,33 @@
         <w:jc w:val="both"/>
         <w:rPr>
           <w:rFonts w:ascii="Times New Roman" w:hAnsi="Times New Roman" w:cs="Times New Roman"/>
-          <w:sz w:val="24"/>
-          <w:szCs w:val="24"/>
-        </w:rPr>
-      </w:pPr>
-      <w:hyperlink r:id="rId31" w:history="1">
+          <w:b/>
+          <w:sz w:val="28"/>
+          <w:szCs w:val="28"/>
+          <w:lang w:val="ro-RO"/>
+        </w:rPr>
+      </w:pPr>
+      <w:hyperlink r:id="rId35" w:history="1">
+        <w:r>
+          <w:rPr>
+            <w:rStyle w:val="Hyperlink"/>
+          </w:rPr>
+          <w:t>https://www.baeldung.com/spring-email</w:t>
+        </w:r>
+      </w:hyperlink>
+    </w:p>
+    <w:p>
+      <w:pPr>
+        <w:jc w:val="both"/>
+        <w:rPr>
+          <w:rFonts w:ascii="Times New Roman" w:hAnsi="Times New Roman" w:cs="Times New Roman"/>
+          <w:color w:val="0000FF"/>
+          <w:sz w:val="24"/>
+          <w:szCs w:val="24"/>
+          <w:u w:val="single"/>
+        </w:rPr>
+      </w:pPr>
+      <w:hyperlink r:id="rId36" w:history="1">
         <w:r>
           <w:rPr>
             <w:rStyle w:val="Hyperlink"/>
@@ -9495,7 +9768,7 @@
           <w:szCs w:val="24"/>
         </w:rPr>
       </w:pPr>
-      <w:hyperlink r:id="rId32" w:history="1">
+      <w:hyperlink r:id="rId37" w:history="1">
         <w:r>
           <w:rPr>
             <w:rStyle w:val="Hyperlink"/>
@@ -9516,7 +9789,7 @@
           <w:szCs w:val="24"/>
         </w:rPr>
       </w:pPr>
-      <w:hyperlink r:id="rId33" w:history="1">
+      <w:hyperlink r:id="rId38" w:history="1">
         <w:r>
           <w:rPr>
             <w:rStyle w:val="Hyperlink"/>
@@ -9537,7 +9810,7 @@
           <w:szCs w:val="24"/>
         </w:rPr>
       </w:pPr>
-      <w:hyperlink r:id="rId34" w:history="1">
+      <w:hyperlink r:id="rId39" w:history="1">
         <w:r>
           <w:rPr>
             <w:rStyle w:val="Hyperlink"/>
@@ -9558,7 +9831,7 @@
           <w:szCs w:val="24"/>
         </w:rPr>
       </w:pPr>
-      <w:hyperlink r:id="rId35" w:history="1">
+      <w:hyperlink r:id="rId40" w:history="1">
         <w:r>
           <w:rPr>
             <w:rStyle w:val="Hyperlink"/>
@@ -9579,7 +9852,7 @@
           <w:szCs w:val="24"/>
         </w:rPr>
       </w:pPr>
-      <w:hyperlink r:id="rId36" w:history="1">
+      <w:hyperlink r:id="rId41" w:history="1">
         <w:r>
           <w:rPr>
             <w:rStyle w:val="Hyperlink"/>
@@ -9600,7 +9873,7 @@
           <w:szCs w:val="24"/>
         </w:rPr>
       </w:pPr>
-      <w:hyperlink r:id="rId37" w:anchor="/" w:history="1">
+      <w:hyperlink r:id="rId42" w:anchor="/" w:history="1">
         <w:r>
           <w:rPr>
             <w:rStyle w:val="Hyperlink"/>
@@ -9621,7 +9894,7 @@
           <w:szCs w:val="24"/>
         </w:rPr>
       </w:pPr>
-      <w:hyperlink r:id="rId38" w:history="1">
+      <w:hyperlink r:id="rId43" w:history="1">
         <w:r>
           <w:rPr>
             <w:rStyle w:val="Hyperlink"/>
@@ -9642,7 +9915,7 @@
           <w:szCs w:val="24"/>
         </w:rPr>
       </w:pPr>
-      <w:hyperlink r:id="rId39" w:history="1">
+      <w:hyperlink r:id="rId44" w:history="1">
         <w:r>
           <w:rPr>
             <w:rStyle w:val="Hyperlink"/>
@@ -9663,7 +9936,7 @@
           <w:szCs w:val="24"/>
         </w:rPr>
       </w:pPr>
-      <w:hyperlink r:id="rId40" w:history="1">
+      <w:hyperlink r:id="rId45" w:history="1">
         <w:r>
           <w:rPr>
             <w:rStyle w:val="Hyperlink"/>
@@ -9684,7 +9957,7 @@
           <w:szCs w:val="24"/>
         </w:rPr>
       </w:pPr>
-      <w:hyperlink r:id="rId41" w:history="1">
+      <w:hyperlink r:id="rId46" w:history="1">
         <w:r>
           <w:rPr>
             <w:rStyle w:val="Hyperlink"/>
@@ -9705,7 +9978,7 @@
           <w:szCs w:val="24"/>
         </w:rPr>
       </w:pPr>
-      <w:hyperlink r:id="rId42" w:history="1">
+      <w:hyperlink r:id="rId47" w:history="1">
         <w:r>
           <w:rPr>
             <w:rStyle w:val="Hyperlink"/>
@@ -9726,7 +9999,7 @@
           <w:szCs w:val="24"/>
         </w:rPr>
       </w:pPr>
-      <w:hyperlink r:id="rId43" w:history="1">
+      <w:hyperlink r:id="rId48" w:history="1">
         <w:r>
           <w:rPr>
             <w:rStyle w:val="Hyperlink"/>
@@ -9747,7 +10020,7 @@
           <w:szCs w:val="24"/>
         </w:rPr>
       </w:pPr>
-      <w:hyperlink r:id="rId44" w:history="1">
+      <w:hyperlink r:id="rId49" w:history="1">
         <w:r>
           <w:rPr>
             <w:rStyle w:val="Hyperlink"/>
@@ -9768,7 +10041,7 @@
           <w:szCs w:val="24"/>
         </w:rPr>
       </w:pPr>
-      <w:hyperlink r:id="rId45" w:history="1">
+      <w:hyperlink r:id="rId50" w:history="1">
         <w:r>
           <w:rPr>
             <w:rStyle w:val="Hyperlink"/>
@@ -9789,7 +10062,7 @@
           <w:szCs w:val="24"/>
         </w:rPr>
       </w:pPr>
-      <w:hyperlink r:id="rId46" w:history="1">
+      <w:hyperlink r:id="rId51" w:history="1">
         <w:r>
           <w:rPr>
             <w:rStyle w:val="Hyperlink"/>
@@ -9810,7 +10083,7 @@
           <w:szCs w:val="24"/>
         </w:rPr>
       </w:pPr>
-      <w:hyperlink r:id="rId47" w:history="1">
+      <w:hyperlink r:id="rId52" w:history="1">
         <w:r>
           <w:rPr>
             <w:rStyle w:val="Hyperlink"/>
@@ -9831,7 +10104,7 @@
           <w:szCs w:val="24"/>
         </w:rPr>
       </w:pPr>
-      <w:hyperlink r:id="rId48" w:history="1">
+      <w:hyperlink r:id="rId53" w:history="1">
         <w:r>
           <w:rPr>
             <w:rStyle w:val="Hyperlink"/>
@@ -9852,7 +10125,7 @@
           <w:szCs w:val="24"/>
         </w:rPr>
       </w:pPr>
-      <w:hyperlink r:id="rId49" w:history="1">
+      <w:hyperlink r:id="rId54" w:history="1">
         <w:r>
           <w:rPr>
             <w:rStyle w:val="Hyperlink"/>
@@ -9873,7 +10146,7 @@
           <w:szCs w:val="24"/>
         </w:rPr>
       </w:pPr>
-      <w:hyperlink r:id="rId50" w:history="1">
+      <w:hyperlink r:id="rId55" w:history="1">
         <w:r>
           <w:rPr>
             <w:rStyle w:val="Hyperlink"/>
@@ -9894,7 +10167,7 @@
           <w:szCs w:val="24"/>
         </w:rPr>
       </w:pPr>
-      <w:hyperlink r:id="rId51" w:history="1">
+      <w:hyperlink r:id="rId56" w:history="1">
         <w:r>
           <w:rPr>
             <w:rStyle w:val="Hyperlink"/>
@@ -9915,7 +10188,7 @@
           <w:szCs w:val="24"/>
         </w:rPr>
       </w:pPr>
-      <w:hyperlink r:id="rId52" w:anchor="localstorage" w:history="1">
+      <w:hyperlink r:id="rId57" w:anchor="localstorage" w:history="1">
         <w:r>
           <w:rPr>
             <w:rStyle w:val="Hyperlink"/>
@@ -9936,7 +10209,7 @@
           <w:szCs w:val="24"/>
         </w:rPr>
       </w:pPr>
-      <w:hyperlink r:id="rId53" w:history="1">
+      <w:hyperlink r:id="rId58" w:history="1">
         <w:r>
           <w:rPr>
             <w:rStyle w:val="Hyperlink"/>
@@ -9957,7 +10230,7 @@
           <w:szCs w:val="24"/>
         </w:rPr>
       </w:pPr>
-      <w:hyperlink r:id="rId54" w:history="1">
+      <w:hyperlink r:id="rId59" w:history="1">
         <w:r>
           <w:rPr>
             <w:rStyle w:val="Hyperlink"/>
@@ -9978,7 +10251,7 @@
           <w:szCs w:val="24"/>
         </w:rPr>
       </w:pPr>
-      <w:hyperlink r:id="rId55" w:history="1">
+      <w:hyperlink r:id="rId60" w:history="1">
         <w:r>
           <w:rPr>
             <w:rStyle w:val="Hyperlink"/>
@@ -9999,7 +10272,7 @@
           <w:szCs w:val="24"/>
         </w:rPr>
       </w:pPr>
-      <w:hyperlink r:id="rId56" w:history="1">
+      <w:hyperlink r:id="rId61" w:history="1">
         <w:r>
           <w:rPr>
             <w:rStyle w:val="Hyperlink"/>
@@ -10020,7 +10293,7 @@
           <w:szCs w:val="24"/>
         </w:rPr>
       </w:pPr>
-      <w:hyperlink r:id="rId57" w:history="1">
+      <w:hyperlink r:id="rId62" w:history="1">
         <w:r>
           <w:rPr>
             <w:rStyle w:val="Hyperlink"/>
@@ -10041,7 +10314,7 @@
           <w:szCs w:val="24"/>
         </w:rPr>
       </w:pPr>
-      <w:hyperlink r:id="rId58" w:history="1">
+      <w:hyperlink r:id="rId63" w:history="1">
         <w:r>
           <w:rPr>
             <w:rStyle w:val="Hyperlink"/>
@@ -10062,7 +10335,7 @@
           <w:szCs w:val="24"/>
         </w:rPr>
       </w:pPr>
-      <w:hyperlink r:id="rId59" w:history="1">
+      <w:hyperlink r:id="rId64" w:history="1">
         <w:r>
           <w:rPr>
             <w:rStyle w:val="Hyperlink"/>
@@ -10083,7 +10356,7 @@
           <w:szCs w:val="24"/>
         </w:rPr>
       </w:pPr>
-      <w:hyperlink r:id="rId60" w:history="1">
+      <w:hyperlink r:id="rId65" w:history="1">
         <w:r>
           <w:rPr>
             <w:rStyle w:val="Hyperlink"/>
@@ -10104,7 +10377,7 @@
           <w:szCs w:val="24"/>
         </w:rPr>
       </w:pPr>
-      <w:hyperlink r:id="rId61" w:history="1">
+      <w:hyperlink r:id="rId66" w:history="1">
         <w:r>
           <w:rPr>
             <w:rStyle w:val="Hyperlink"/>
@@ -10125,7 +10398,7 @@
           <w:szCs w:val="24"/>
         </w:rPr>
       </w:pPr>
-      <w:hyperlink r:id="rId62" w:history="1">
+      <w:hyperlink r:id="rId67" w:history="1">
         <w:r>
           <w:rPr>
             <w:rStyle w:val="Hyperlink"/>
@@ -10146,7 +10419,7 @@
           <w:szCs w:val="24"/>
         </w:rPr>
       </w:pPr>
-      <w:hyperlink r:id="rId63" w:anchor="additional-information" w:history="1">
+      <w:hyperlink r:id="rId68" w:anchor="additional-information" w:history="1">
         <w:r>
           <w:rPr>
             <w:rStyle w:val="Hyperlink"/>
@@ -10167,7 +10440,7 @@
           <w:szCs w:val="24"/>
         </w:rPr>
       </w:pPr>
-      <w:hyperlink r:id="rId64" w:history="1">
+      <w:hyperlink r:id="rId69" w:history="1">
         <w:r>
           <w:rPr>
             <w:rStyle w:val="Hyperlink"/>
@@ -10188,7 +10461,7 @@
           <w:szCs w:val="24"/>
         </w:rPr>
       </w:pPr>
-      <w:hyperlink r:id="rId65" w:history="1">
+      <w:hyperlink r:id="rId70" w:history="1">
         <w:r>
           <w:rPr>
             <w:rStyle w:val="Hyperlink"/>
@@ -10209,7 +10482,7 @@
           <w:szCs w:val="24"/>
         </w:rPr>
       </w:pPr>
-      <w:hyperlink r:id="rId66" w:history="1">
+      <w:hyperlink r:id="rId71" w:history="1">
         <w:r>
           <w:rPr>
             <w:rStyle w:val="Hyperlink"/>
@@ -10230,7 +10503,7 @@
           <w:szCs w:val="24"/>
         </w:rPr>
       </w:pPr>
-      <w:hyperlink r:id="rId67" w:history="1">
+      <w:hyperlink r:id="rId72" w:history="1">
         <w:r>
           <w:rPr>
             <w:rStyle w:val="Hyperlink"/>
@@ -10251,7 +10524,7 @@
           <w:szCs w:val="24"/>
         </w:rPr>
       </w:pPr>
-      <w:hyperlink r:id="rId68" w:history="1">
+      <w:hyperlink r:id="rId73" w:history="1">
         <w:r>
           <w:rPr>
             <w:rStyle w:val="Hyperlink"/>
@@ -10272,7 +10545,7 @@
           <w:szCs w:val="24"/>
         </w:rPr>
       </w:pPr>
-      <w:hyperlink r:id="rId69" w:history="1">
+      <w:hyperlink r:id="rId74" w:history="1">
         <w:r>
           <w:rPr>
             <w:rStyle w:val="Hyperlink"/>
@@ -10293,7 +10566,7 @@
           <w:szCs w:val="24"/>
         </w:rPr>
       </w:pPr>
-      <w:hyperlink r:id="rId70" w:history="1">
+      <w:hyperlink r:id="rId75" w:history="1">
         <w:r>
           <w:rPr>
             <w:rStyle w:val="Hyperlink"/>
@@ -10314,7 +10587,7 @@
           <w:szCs w:val="24"/>
         </w:rPr>
       </w:pPr>
-      <w:hyperlink r:id="rId71" w:history="1">
+      <w:hyperlink r:id="rId76" w:history="1">
         <w:r>
           <w:rPr>
             <w:rStyle w:val="Hyperlink"/>
@@ -10336,7 +10609,7 @@
       </w:pPr>
     </w:p>
     <w:sectPr>
-      <w:footerReference w:type="default" r:id="rId72"/>
+      <w:footerReference w:type="default" r:id="rId77"/>
       <w:pgSz w:w="11910" w:h="16840"/>
       <w:pgMar w:top="1123" w:right="1123" w:bottom="1123" w:left="1699" w:header="720" w:footer="720" w:gutter="0"/>
       <w:pgNumType w:start="6"/>
@@ -10406,7 +10679,7 @@
           <w:rPr>
             <w:noProof/>
           </w:rPr>
-          <w:t>21</w:t>
+          <w:t>26</w:t>
         </w:r>
         <w:r>
           <w:rPr>

</xml_diff>